<commit_message>
Proofread for the report
</commit_message>
<xml_diff>
--- a/Part2/Report.docx
+++ b/Part2/Report.docx
@@ -42,7 +42,7 @@
                       </w:tblPr>
                       <w:tblGrid>
                         <w:gridCol w:w="799"/>
-                        <w:gridCol w:w="10003"/>
+                        <w:gridCol w:w="9998"/>
                       </w:tblGrid>
                       <w:tr>
                         <w:trPr>
@@ -308,7 +308,7 @@
           <w:r>
             <w:rPr>
               <w:noProof/>
-              <w:lang w:val="es-ES" w:eastAsia="es-ES" w:bidi="ar-SA"/>
+              <w:lang w:eastAsia="en-US" w:bidi="ar-SA"/>
             </w:rPr>
             <w:drawing>
               <wp:anchor distT="0" distB="0" distL="114300" distR="114300" simplePos="0" relativeHeight="251657216" behindDoc="0" locked="0" layoutInCell="1" allowOverlap="1">
@@ -382,6 +382,8 @@
             <w:br w:type="page"/>
           </w:r>
         </w:p>
+        <w:bookmarkStart w:id="0" w:name="_GoBack" w:displacedByCustomXml="next"/>
+        <w:bookmarkEnd w:id="0" w:displacedByCustomXml="next"/>
       </w:sdtContent>
     </w:sdt>
     <w:sdt>
@@ -1027,14 +1029,14 @@
           <w:rFonts w:asciiTheme="minorHAnsi" w:hAnsiTheme="minorHAnsi"/>
         </w:rPr>
       </w:pPr>
-      <w:bookmarkStart w:id="0" w:name="_Toc440799480"/>
+      <w:bookmarkStart w:id="1" w:name="_Toc440799480"/>
       <w:r>
         <w:rPr>
           <w:rFonts w:asciiTheme="minorHAnsi" w:hAnsiTheme="minorHAnsi"/>
         </w:rPr>
         <w:t>Introduction</w:t>
       </w:r>
-      <w:bookmarkEnd w:id="0"/>
+      <w:bookmarkEnd w:id="1"/>
     </w:p>
     <w:p>
       <w:pPr>
@@ -1097,7 +1099,23 @@
           <w:sz w:val="22"/>
           <w:szCs w:val="22"/>
         </w:rPr>
-        <w:t>In our case the data is the set of relatively short queries that could or not contain some location. The queries that have location part are composed of four components &lt;WHAT&gt;, &lt;WHAT-TYPE&gt;, &lt;GEO-RELATION&gt; and &lt;WHERE&gt;.  A set of 100 training and 100 testing queries have been provided. The goal was to build a system that will extract or resolve the aforementioned parts from queries. This report outlines the description of our system, rules used and results obtained on the test dataset “GC_Test_Golden_100.xml”</w:t>
+        <w:t xml:space="preserve">In our case the data is the set of relatively short queries that </w:t>
+      </w:r>
+      <w:r>
+        <w:rPr>
+          <w:rFonts w:asciiTheme="minorHAnsi" w:hAnsiTheme="minorHAnsi"/>
+          <w:sz w:val="22"/>
+          <w:szCs w:val="22"/>
+        </w:rPr>
+        <w:t>may or may not</w:t>
+      </w:r>
+      <w:r>
+        <w:rPr>
+          <w:rFonts w:asciiTheme="minorHAnsi" w:hAnsiTheme="minorHAnsi"/>
+          <w:sz w:val="22"/>
+          <w:szCs w:val="22"/>
+        </w:rPr>
+        <w:t xml:space="preserve"> contain some location. The queries that have location part are composed of four components &lt;WHAT&gt;, &lt;WHAT-TYPE&gt;, &lt;GEO-RELATION&gt; and &lt;WHERE&gt;.  A set of 100 training and 100 testing queries have been provided. The goal was to build a system that will extract or resolve the aforementioned parts from queries. This report outlines the description of our system, rules used and results obtained on the test dataset “GC_Test_Golden_100.xml”</w:t>
       </w:r>
     </w:p>
     <w:p>
@@ -1116,151 +1134,43 @@
           <w:rFonts w:asciiTheme="minorHAnsi" w:hAnsiTheme="minorHAnsi"/>
         </w:rPr>
       </w:pPr>
-      <w:bookmarkStart w:id="1" w:name="_Toc440799481"/>
+      <w:bookmarkStart w:id="2" w:name="_Toc440799481"/>
       <w:r>
         <w:rPr>
           <w:rFonts w:asciiTheme="minorHAnsi" w:hAnsiTheme="minorHAnsi"/>
         </w:rPr>
         <w:t>Acknowledgements</w:t>
       </w:r>
-      <w:bookmarkEnd w:id="1"/>
-    </w:p>
-    <w:p>
-      <w:pPr>
-        <w:rPr>
-          <w:rFonts w:asciiTheme="minorHAnsi" w:hAnsiTheme="minorHAnsi"/>
-        </w:rPr>
-      </w:pPr>
-      <w:r>
-        <w:rPr>
-          <w:rFonts w:asciiTheme="minorHAnsi" w:hAnsiTheme="minorHAnsi"/>
-          <w:sz w:val="22"/>
-          <w:szCs w:val="22"/>
-        </w:rPr>
-        <w:t xml:space="preserve">For writing XML files we have used XML writer provided by Group 17, Jordi </w:t>
-      </w:r>
-      <w:proofErr w:type="spellStart"/>
-      <w:r>
-        <w:rPr>
-          <w:rFonts w:asciiTheme="minorHAnsi" w:hAnsiTheme="minorHAnsi"/>
-          <w:sz w:val="22"/>
-          <w:szCs w:val="22"/>
-        </w:rPr>
-        <w:t>Ganzer</w:t>
-      </w:r>
-      <w:proofErr w:type="spellEnd"/>
-      <w:r>
-        <w:rPr>
-          <w:rFonts w:asciiTheme="minorHAnsi" w:hAnsiTheme="minorHAnsi"/>
-          <w:sz w:val="22"/>
-          <w:szCs w:val="22"/>
-        </w:rPr>
-        <w:t xml:space="preserve"> and Nil </w:t>
-      </w:r>
-      <w:proofErr w:type="spellStart"/>
-      <w:r>
-        <w:rPr>
-          <w:rFonts w:asciiTheme="minorHAnsi" w:hAnsiTheme="minorHAnsi"/>
-          <w:sz w:val="22"/>
-          <w:szCs w:val="22"/>
-        </w:rPr>
-        <w:t>Sanz</w:t>
-      </w:r>
-      <w:proofErr w:type="spellEnd"/>
-      <w:r>
-        <w:rPr>
-          <w:rFonts w:asciiTheme="minorHAnsi" w:hAnsiTheme="minorHAnsi"/>
-          <w:sz w:val="22"/>
-          <w:szCs w:val="22"/>
-        </w:rPr>
-        <w:t>.</w:t>
-      </w:r>
-    </w:p>
-    <w:p>
-      <w:pPr>
-        <w:rPr>
-          <w:rFonts w:asciiTheme="minorHAnsi" w:hAnsiTheme="minorHAnsi"/>
-        </w:rPr>
-      </w:pPr>
-      <w:r>
-        <w:rPr>
-          <w:rFonts w:asciiTheme="minorHAnsi" w:hAnsiTheme="minorHAnsi"/>
-          <w:sz w:val="22"/>
-          <w:szCs w:val="22"/>
-        </w:rPr>
-        <w:t xml:space="preserve">For XML evaluation we have used the scorer provided by Daniel </w:t>
-      </w:r>
-      <w:proofErr w:type="spellStart"/>
-      <w:r>
-        <w:rPr>
-          <w:rFonts w:asciiTheme="minorHAnsi" w:hAnsiTheme="minorHAnsi"/>
-          <w:sz w:val="22"/>
-          <w:szCs w:val="22"/>
-        </w:rPr>
-        <w:t>Duato</w:t>
-      </w:r>
-      <w:proofErr w:type="spellEnd"/>
-      <w:r>
-        <w:rPr>
-          <w:rFonts w:asciiTheme="minorHAnsi" w:hAnsiTheme="minorHAnsi"/>
-          <w:sz w:val="22"/>
-          <w:szCs w:val="22"/>
-        </w:rPr>
-        <w:t xml:space="preserve"> Catalan, Luis </w:t>
-      </w:r>
-      <w:proofErr w:type="spellStart"/>
-      <w:r>
-        <w:rPr>
-          <w:rFonts w:asciiTheme="minorHAnsi" w:hAnsiTheme="minorHAnsi"/>
-          <w:sz w:val="22"/>
-          <w:szCs w:val="22"/>
-        </w:rPr>
-        <w:t>Fabregues</w:t>
-      </w:r>
-      <w:proofErr w:type="spellEnd"/>
-      <w:r>
-        <w:rPr>
-          <w:rFonts w:asciiTheme="minorHAnsi" w:hAnsiTheme="minorHAnsi"/>
-          <w:sz w:val="22"/>
-          <w:szCs w:val="22"/>
-        </w:rPr>
-        <w:t xml:space="preserve"> de </w:t>
-      </w:r>
-      <w:proofErr w:type="spellStart"/>
-      <w:r>
-        <w:rPr>
-          <w:rFonts w:asciiTheme="minorHAnsi" w:hAnsiTheme="minorHAnsi"/>
-          <w:sz w:val="22"/>
-          <w:szCs w:val="22"/>
-        </w:rPr>
-        <w:t>los</w:t>
-      </w:r>
-      <w:proofErr w:type="spellEnd"/>
-      <w:r>
-        <w:rPr>
-          <w:rFonts w:asciiTheme="minorHAnsi" w:hAnsiTheme="minorHAnsi"/>
-          <w:sz w:val="22"/>
-          <w:szCs w:val="22"/>
-        </w:rPr>
-        <w:t xml:space="preserve"> Santos and Javier </w:t>
-      </w:r>
-      <w:proofErr w:type="spellStart"/>
-      <w:r>
-        <w:rPr>
-          <w:rFonts w:asciiTheme="minorHAnsi" w:hAnsiTheme="minorHAnsi"/>
-          <w:sz w:val="22"/>
-          <w:szCs w:val="22"/>
-        </w:rPr>
-        <w:t>Selva</w:t>
-      </w:r>
-      <w:proofErr w:type="spellEnd"/>
-      <w:r>
-        <w:rPr>
-          <w:rFonts w:asciiTheme="minorHAnsi" w:hAnsiTheme="minorHAnsi"/>
-          <w:sz w:val="22"/>
-          <w:szCs w:val="22"/>
-        </w:rPr>
-        <w:t xml:space="preserve"> Castello.</w:t>
+      <w:bookmarkEnd w:id="2"/>
+    </w:p>
+    <w:p>
+      <w:pPr>
+        <w:rPr>
+          <w:rFonts w:asciiTheme="minorHAnsi" w:hAnsiTheme="minorHAnsi"/>
+        </w:rPr>
+      </w:pPr>
+      <w:r>
+        <w:rPr>
+          <w:rFonts w:asciiTheme="minorHAnsi" w:hAnsiTheme="minorHAnsi"/>
+          <w:sz w:val="22"/>
+          <w:szCs w:val="22"/>
+        </w:rPr>
+        <w:t>For writing XML files we have used XML writer provided by Group 17, Jordi Ganzer and Nil Sanz.</w:t>
+      </w:r>
+    </w:p>
+    <w:p>
+      <w:pPr>
+        <w:rPr>
+          <w:rFonts w:asciiTheme="minorHAnsi" w:hAnsiTheme="minorHAnsi"/>
+        </w:rPr>
+      </w:pPr>
+      <w:r>
+        <w:rPr>
+          <w:rFonts w:asciiTheme="minorHAnsi" w:hAnsiTheme="minorHAnsi"/>
+          <w:sz w:val="22"/>
+          <w:szCs w:val="22"/>
+        </w:rPr>
+        <w:t>For XML evaluation we have used the scorer provided by Daniel Duato Catalan, Luis Fabregues de los Santos and Javier Selva Castello.</w:t>
       </w:r>
     </w:p>
     <w:p>
@@ -1279,14 +1189,14 @@
           <w:rFonts w:asciiTheme="minorHAnsi" w:hAnsiTheme="minorHAnsi"/>
         </w:rPr>
       </w:pPr>
-      <w:bookmarkStart w:id="2" w:name="_Toc440799482"/>
+      <w:bookmarkStart w:id="3" w:name="_Toc440799482"/>
       <w:r>
         <w:rPr>
           <w:rFonts w:asciiTheme="minorHAnsi" w:hAnsiTheme="minorHAnsi"/>
         </w:rPr>
         <w:t>The system: Description</w:t>
       </w:r>
-      <w:bookmarkEnd w:id="2"/>
+      <w:bookmarkEnd w:id="3"/>
     </w:p>
     <w:p>
       <w:pPr>
@@ -1310,7 +1220,7 @@
           <w:noProof/>
           <w:sz w:val="22"/>
           <w:szCs w:val="22"/>
-          <w:lang w:val="es-ES" w:eastAsia="es-ES" w:bidi="ar-SA"/>
+          <w:lang w:eastAsia="en-US" w:bidi="ar-SA"/>
         </w:rPr>
         <w:drawing>
           <wp:anchor distT="0" distB="0" distL="0" distR="0" simplePos="0" relativeHeight="251658240" behindDoc="0" locked="0" layoutInCell="1" allowOverlap="1" wp14:anchorId="31DEE006" wp14:editId="4E45226A">
@@ -1654,10 +1564,74 @@
           <w:sz w:val="22"/>
           <w:szCs w:val="22"/>
         </w:rPr>
-        <w:t xml:space="preserve">'accommodation near fort </w:t>
-      </w:r>
-      <w:proofErr w:type="spellStart"/>
-      <w:proofErr w:type="gramStart"/>
+        <w:t>'accommodation near fort william'</w:t>
+      </w:r>
+      <w:r>
+        <w:rPr>
+          <w:rFonts w:asciiTheme="minorHAnsi" w:hAnsiTheme="minorHAnsi"/>
+          <w:sz w:val="22"/>
+          <w:szCs w:val="22"/>
+        </w:rPr>
+        <w:t xml:space="preserve"> returns </w:t>
+      </w:r>
+      <w:r>
+        <w:rPr>
+          <w:rFonts w:asciiTheme="minorHAnsi" w:hAnsiTheme="minorHAnsi"/>
+          <w:sz w:val="22"/>
+          <w:szCs w:val="22"/>
+        </w:rPr>
+        <w:t>geotag</w:t>
+      </w:r>
+      <w:r>
+        <w:rPr>
+          <w:rFonts w:asciiTheme="minorHAnsi" w:hAnsiTheme="minorHAnsi"/>
+          <w:sz w:val="22"/>
+          <w:szCs w:val="22"/>
+        </w:rPr>
+        <w:t xml:space="preserve"> = 'near' and remaining sentence divided into ['</w:t>
+      </w:r>
+      <w:r>
+        <w:rPr>
+          <w:rFonts w:asciiTheme="minorHAnsi" w:hAnsiTheme="minorHAnsi"/>
+          <w:sz w:val="22"/>
+          <w:szCs w:val="22"/>
+        </w:rPr>
+        <w:t>accommodation’, ‘fort</w:t>
+      </w:r>
+      <w:r>
+        <w:rPr>
+          <w:rFonts w:asciiTheme="minorHAnsi" w:hAnsiTheme="minorHAnsi"/>
+          <w:sz w:val="22"/>
+          <w:szCs w:val="22"/>
+        </w:rPr>
+        <w:t xml:space="preserve"> william']. If no geo tags are found, sentence is returned as is.</w:t>
+      </w:r>
+    </w:p>
+    <w:p>
+      <w:pPr>
+        <w:rPr>
+          <w:rFonts w:asciiTheme="minorHAnsi" w:hAnsiTheme="minorHAnsi"/>
+          <w:sz w:val="22"/>
+          <w:szCs w:val="22"/>
+        </w:rPr>
+      </w:pPr>
+    </w:p>
+    <w:p>
+      <w:pPr>
+        <w:rPr>
+          <w:rFonts w:asciiTheme="minorHAnsi" w:hAnsiTheme="minorHAnsi"/>
+          <w:sz w:val="22"/>
+          <w:szCs w:val="22"/>
+        </w:rPr>
+      </w:pPr>
+      <w:r>
+        <w:rPr>
+          <w:rFonts w:asciiTheme="minorHAnsi" w:hAnsiTheme="minorHAnsi"/>
+          <w:sz w:val="22"/>
+          <w:szCs w:val="22"/>
+        </w:rPr>
+        <w:t xml:space="preserve">If no locations are found in the sentence in further steps, the geo tag search is repeated, omitting previously found tags. For example </w:t>
+      </w:r>
       <w:r>
         <w:rPr>
           <w:rFonts w:asciiTheme="minorHAnsi" w:hAnsiTheme="minorHAnsi"/>
@@ -1666,10 +1640,16 @@
           <w:sz w:val="22"/>
           <w:szCs w:val="22"/>
         </w:rPr>
-        <w:t>william</w:t>
-      </w:r>
-      <w:proofErr w:type="spellEnd"/>
-      <w:proofErr w:type="gramEnd"/>
+        <w:t xml:space="preserve">'imaging in west covina' </w:t>
+      </w:r>
+      <w:r>
+        <w:rPr>
+          <w:rFonts w:asciiTheme="minorHAnsi" w:hAnsiTheme="minorHAnsi"/>
+          <w:sz w:val="22"/>
+          <w:szCs w:val="22"/>
+        </w:rPr>
+        <w:t xml:space="preserve">firstly matches 'in west' as a geo tag. Since neither 'imaging' nor 'covina' are locations, the geo tag search is repeated. The second time, the matched geo tag is </w:t>
+      </w:r>
       <w:r>
         <w:rPr>
           <w:rFonts w:asciiTheme="minorHAnsi" w:hAnsiTheme="minorHAnsi"/>
@@ -1678,31 +1658,130 @@
           <w:sz w:val="22"/>
           <w:szCs w:val="22"/>
         </w:rPr>
-        <w:t>'</w:t>
-      </w:r>
-      <w:r>
-        <w:rPr>
-          <w:rFonts w:asciiTheme="minorHAnsi" w:hAnsiTheme="minorHAnsi"/>
-          <w:sz w:val="22"/>
-          <w:szCs w:val="22"/>
-        </w:rPr>
-        <w:t xml:space="preserve"> returns </w:t>
-      </w:r>
-      <w:r>
-        <w:rPr>
-          <w:rFonts w:asciiTheme="minorHAnsi" w:hAnsiTheme="minorHAnsi"/>
-          <w:sz w:val="22"/>
-          <w:szCs w:val="22"/>
-        </w:rPr>
-        <w:t>geotag</w:t>
-      </w:r>
-      <w:r>
-        <w:rPr>
-          <w:rFonts w:asciiTheme="minorHAnsi" w:hAnsiTheme="minorHAnsi"/>
-          <w:sz w:val="22"/>
-          <w:szCs w:val="22"/>
-        </w:rPr>
-        <w:t xml:space="preserve"> = 'near' and remaining sentence divided into ['</w:t>
+        <w:t>'in'</w:t>
+      </w:r>
+      <w:r>
+        <w:rPr>
+          <w:rFonts w:asciiTheme="minorHAnsi" w:hAnsiTheme="minorHAnsi"/>
+          <w:sz w:val="22"/>
+          <w:szCs w:val="22"/>
+        </w:rPr>
+        <w:t>, and consequently 'west covina' is found as a location.</w:t>
+      </w:r>
+    </w:p>
+    <w:p>
+      <w:pPr>
+        <w:rPr>
+          <w:rFonts w:asciiTheme="minorHAnsi" w:hAnsiTheme="minorHAnsi"/>
+          <w:sz w:val="22"/>
+          <w:szCs w:val="22"/>
+        </w:rPr>
+      </w:pPr>
+    </w:p>
+    <w:p>
+      <w:pPr>
+        <w:pStyle w:val="Heading4"/>
+        <w:rPr>
+          <w:szCs w:val="28"/>
+        </w:rPr>
+      </w:pPr>
+      <w:r>
+        <w:t>Location search</w:t>
+      </w:r>
+    </w:p>
+    <w:p>
+      <w:pPr>
+        <w:rPr>
+          <w:rFonts w:asciiTheme="minorHAnsi" w:hAnsiTheme="minorHAnsi"/>
+        </w:rPr>
+      </w:pPr>
+      <w:r>
+        <w:rPr>
+          <w:rFonts w:asciiTheme="minorHAnsi" w:hAnsiTheme="minorHAnsi"/>
+          <w:sz w:val="22"/>
+          <w:szCs w:val="22"/>
+        </w:rPr>
+        <w:t>The returned sentence from geo tag search is then queried in Dbpedia to determine if is contains a location. We have used our own script from part 1 of this project, and provided additional functionality to the code to return 1) the probability P o</w:t>
+      </w:r>
+      <w:r>
+        <w:rPr>
+          <w:rFonts w:asciiTheme="minorHAnsi" w:hAnsiTheme="minorHAnsi"/>
+          <w:sz w:val="22"/>
+          <w:szCs w:val="22"/>
+        </w:rPr>
+        <w:t>f a string being a location and</w:t>
+      </w:r>
+      <w:r>
+        <w:rPr>
+          <w:rFonts w:asciiTheme="minorHAnsi" w:hAnsiTheme="minorHAnsi"/>
+          <w:sz w:val="22"/>
+          <w:szCs w:val="22"/>
+        </w:rPr>
+        <w:t xml:space="preserve"> 2) full name of location (including state and country if applicable). Dbpedia accessor functionality is detailed in </w:t>
+      </w:r>
+      <w:r>
+        <w:rPr>
+          <w:rFonts w:asciiTheme="minorHAnsi" w:hAnsiTheme="minorHAnsi"/>
+          <w:sz w:val="22"/>
+          <w:szCs w:val="22"/>
+        </w:rPr>
+        <w:t xml:space="preserve">the </w:t>
+      </w:r>
+      <w:r>
+        <w:rPr>
+          <w:rFonts w:asciiTheme="minorHAnsi" w:hAnsiTheme="minorHAnsi"/>
+          <w:sz w:val="22"/>
+          <w:szCs w:val="22"/>
+        </w:rPr>
+        <w:t>Appendices</w:t>
+      </w:r>
+      <w:r>
+        <w:rPr>
+          <w:rFonts w:asciiTheme="minorHAnsi" w:hAnsiTheme="minorHAnsi"/>
+          <w:sz w:val="22"/>
+          <w:szCs w:val="22"/>
+        </w:rPr>
+        <w:t>. A minimum threshold of P=50% has been set. Only strings with more than 50% certainty are treated as locations.</w:t>
+      </w:r>
+    </w:p>
+    <w:p>
+      <w:pPr>
+        <w:rPr>
+          <w:rFonts w:asciiTheme="minorHAnsi" w:hAnsiTheme="minorHAnsi"/>
+          <w:sz w:val="22"/>
+          <w:szCs w:val="22"/>
+        </w:rPr>
+      </w:pPr>
+    </w:p>
+    <w:p>
+      <w:pPr>
+        <w:rPr>
+          <w:rFonts w:asciiTheme="minorHAnsi" w:hAnsiTheme="minorHAnsi"/>
+        </w:rPr>
+      </w:pPr>
+      <w:r>
+        <w:rPr>
+          <w:rFonts w:asciiTheme="minorHAnsi" w:hAnsiTheme="minorHAnsi"/>
+          <w:sz w:val="22"/>
+          <w:szCs w:val="22"/>
+        </w:rPr>
+        <w:t xml:space="preserve">The system uses the sentence returned from Geo Tag matching to build all possible combinations of up to 4 consecutive words. If sentence was split, then each split is treated individually. All these combinations are passed to Dbpedia one-by-one, starting with the ones having most words. If a location is found, it is removed from the original sentence and the whole procedure is repeated until no </w:t>
+      </w:r>
+      <w:r>
+        <w:rPr>
+          <w:rFonts w:asciiTheme="minorHAnsi" w:hAnsiTheme="minorHAnsi"/>
+          <w:sz w:val="22"/>
+          <w:szCs w:val="22"/>
+        </w:rPr>
+        <w:t>further</w:t>
+      </w:r>
+      <w:r>
+        <w:rPr>
+          <w:rFonts w:asciiTheme="minorHAnsi" w:hAnsiTheme="minorHAnsi"/>
+          <w:sz w:val="22"/>
+          <w:szCs w:val="22"/>
+        </w:rPr>
+        <w:t xml:space="preserve"> removals are made. For example, ['</w:t>
       </w:r>
       <w:r>
         <w:rPr>
@@ -1718,434 +1797,7 @@
           <w:sz w:val="22"/>
           <w:szCs w:val="22"/>
         </w:rPr>
-        <w:t xml:space="preserve"> </w:t>
-      </w:r>
-      <w:proofErr w:type="spellStart"/>
-      <w:r>
-        <w:rPr>
-          <w:rFonts w:asciiTheme="minorHAnsi" w:hAnsiTheme="minorHAnsi"/>
-          <w:sz w:val="22"/>
-          <w:szCs w:val="22"/>
-        </w:rPr>
-        <w:t>william</w:t>
-      </w:r>
-      <w:proofErr w:type="spellEnd"/>
-      <w:r>
-        <w:rPr>
-          <w:rFonts w:asciiTheme="minorHAnsi" w:hAnsiTheme="minorHAnsi"/>
-          <w:sz w:val="22"/>
-          <w:szCs w:val="22"/>
-        </w:rPr>
-        <w:t>']. If no geo tags are found, sentence is returned as is.</w:t>
-      </w:r>
-    </w:p>
-    <w:p>
-      <w:pPr>
-        <w:rPr>
-          <w:rFonts w:asciiTheme="minorHAnsi" w:hAnsiTheme="minorHAnsi"/>
-          <w:sz w:val="22"/>
-          <w:szCs w:val="22"/>
-        </w:rPr>
-      </w:pPr>
-    </w:p>
-    <w:p>
-      <w:pPr>
-        <w:rPr>
-          <w:rFonts w:asciiTheme="minorHAnsi" w:hAnsiTheme="minorHAnsi"/>
-          <w:sz w:val="22"/>
-          <w:szCs w:val="22"/>
-        </w:rPr>
-      </w:pPr>
-      <w:r>
-        <w:rPr>
-          <w:rFonts w:asciiTheme="minorHAnsi" w:hAnsiTheme="minorHAnsi"/>
-          <w:sz w:val="22"/>
-          <w:szCs w:val="22"/>
-        </w:rPr>
-        <w:t xml:space="preserve">If no locations are found in the sentence in further steps, the geo tag search is repeated, omitting previously found tags. For example </w:t>
-      </w:r>
-      <w:r>
-        <w:rPr>
-          <w:rFonts w:asciiTheme="minorHAnsi" w:hAnsiTheme="minorHAnsi"/>
-          <w:i/>
-          <w:iCs/>
-          <w:sz w:val="22"/>
-          <w:szCs w:val="22"/>
-        </w:rPr>
-        <w:t xml:space="preserve">'imaging in west </w:t>
-      </w:r>
-      <w:proofErr w:type="spellStart"/>
-      <w:r>
-        <w:rPr>
-          <w:rFonts w:asciiTheme="minorHAnsi" w:hAnsiTheme="minorHAnsi"/>
-          <w:i/>
-          <w:iCs/>
-          <w:sz w:val="22"/>
-          <w:szCs w:val="22"/>
-        </w:rPr>
-        <w:t>covina</w:t>
-      </w:r>
-      <w:proofErr w:type="spellEnd"/>
-      <w:r>
-        <w:rPr>
-          <w:rFonts w:asciiTheme="minorHAnsi" w:hAnsiTheme="minorHAnsi"/>
-          <w:i/>
-          <w:iCs/>
-          <w:sz w:val="22"/>
-          <w:szCs w:val="22"/>
-        </w:rPr>
-        <w:t xml:space="preserve">' </w:t>
-      </w:r>
-      <w:r>
-        <w:rPr>
-          <w:rFonts w:asciiTheme="minorHAnsi" w:hAnsiTheme="minorHAnsi"/>
-          <w:sz w:val="22"/>
-          <w:szCs w:val="22"/>
-        </w:rPr>
-        <w:t>firstly matches 'in west' as a geo tag. Since neither 'imaging' nor '</w:t>
-      </w:r>
-      <w:proofErr w:type="spellStart"/>
-      <w:r>
-        <w:rPr>
-          <w:rFonts w:asciiTheme="minorHAnsi" w:hAnsiTheme="minorHAnsi"/>
-          <w:sz w:val="22"/>
-          <w:szCs w:val="22"/>
-        </w:rPr>
-        <w:t>covina</w:t>
-      </w:r>
-      <w:proofErr w:type="spellEnd"/>
-      <w:r>
-        <w:rPr>
-          <w:rFonts w:asciiTheme="minorHAnsi" w:hAnsiTheme="minorHAnsi"/>
-          <w:sz w:val="22"/>
-          <w:szCs w:val="22"/>
-        </w:rPr>
-        <w:t xml:space="preserve">' are locations, the geo tag search is repeated. The second time, the matched geo tag is </w:t>
-      </w:r>
-      <w:r>
-        <w:rPr>
-          <w:rFonts w:asciiTheme="minorHAnsi" w:hAnsiTheme="minorHAnsi"/>
-          <w:i/>
-          <w:iCs/>
-          <w:sz w:val="22"/>
-          <w:szCs w:val="22"/>
-        </w:rPr>
-        <w:t>'in'</w:t>
-      </w:r>
-      <w:r>
-        <w:rPr>
-          <w:rFonts w:asciiTheme="minorHAnsi" w:hAnsiTheme="minorHAnsi"/>
-          <w:sz w:val="22"/>
-          <w:szCs w:val="22"/>
-        </w:rPr>
-        <w:t xml:space="preserve">, and consequently 'west </w:t>
-      </w:r>
-      <w:proofErr w:type="spellStart"/>
-      <w:r>
-        <w:rPr>
-          <w:rFonts w:asciiTheme="minorHAnsi" w:hAnsiTheme="minorHAnsi"/>
-          <w:sz w:val="22"/>
-          <w:szCs w:val="22"/>
-        </w:rPr>
-        <w:t>covina</w:t>
-      </w:r>
-      <w:proofErr w:type="spellEnd"/>
-      <w:r>
-        <w:rPr>
-          <w:rFonts w:asciiTheme="minorHAnsi" w:hAnsiTheme="minorHAnsi"/>
-          <w:sz w:val="22"/>
-          <w:szCs w:val="22"/>
-        </w:rPr>
-        <w:t>' is found as a location.</w:t>
-      </w:r>
-    </w:p>
-    <w:p>
-      <w:pPr>
-        <w:rPr>
-          <w:rFonts w:asciiTheme="minorHAnsi" w:hAnsiTheme="minorHAnsi"/>
-          <w:sz w:val="22"/>
-          <w:szCs w:val="22"/>
-        </w:rPr>
-      </w:pPr>
-    </w:p>
-    <w:p>
-      <w:pPr>
-        <w:pStyle w:val="Heading4"/>
-        <w:rPr>
-          <w:szCs w:val="28"/>
-        </w:rPr>
-      </w:pPr>
-      <w:r>
-        <w:t>Location search</w:t>
-      </w:r>
-    </w:p>
-    <w:p>
-      <w:pPr>
-        <w:rPr>
-          <w:rFonts w:asciiTheme="minorHAnsi" w:hAnsiTheme="minorHAnsi"/>
-        </w:rPr>
-      </w:pPr>
-      <w:r>
-        <w:rPr>
-          <w:rFonts w:asciiTheme="minorHAnsi" w:hAnsiTheme="minorHAnsi"/>
-          <w:sz w:val="22"/>
-          <w:szCs w:val="22"/>
-        </w:rPr>
-        <w:t xml:space="preserve">The returned sentence from geo tag search is then queried in </w:t>
-      </w:r>
-      <w:proofErr w:type="spellStart"/>
-      <w:r>
-        <w:rPr>
-          <w:rFonts w:asciiTheme="minorHAnsi" w:hAnsiTheme="minorHAnsi"/>
-          <w:sz w:val="22"/>
-          <w:szCs w:val="22"/>
-        </w:rPr>
-        <w:t>Dbpedia</w:t>
-      </w:r>
-      <w:proofErr w:type="spellEnd"/>
-      <w:r>
-        <w:rPr>
-          <w:rFonts w:asciiTheme="minorHAnsi" w:hAnsiTheme="minorHAnsi"/>
-          <w:sz w:val="22"/>
-          <w:szCs w:val="22"/>
-        </w:rPr>
-        <w:t xml:space="preserve"> to determine if is contains a location. We have used our own script from part 1 of this project, and provided additional functionality to the code to return 1) the probability P o</w:t>
-      </w:r>
-      <w:r>
-        <w:rPr>
-          <w:rFonts w:asciiTheme="minorHAnsi" w:hAnsiTheme="minorHAnsi"/>
-          <w:sz w:val="22"/>
-          <w:szCs w:val="22"/>
-        </w:rPr>
-        <w:t>f a string being a location and</w:t>
-      </w:r>
-      <w:r>
-        <w:rPr>
-          <w:rFonts w:asciiTheme="minorHAnsi" w:hAnsiTheme="minorHAnsi"/>
-          <w:sz w:val="22"/>
-          <w:szCs w:val="22"/>
-        </w:rPr>
-        <w:t xml:space="preserve"> 2) full name of location (including state and country if applicable). </w:t>
-      </w:r>
-      <w:proofErr w:type="spellStart"/>
-      <w:r>
-        <w:rPr>
-          <w:rFonts w:asciiTheme="minorHAnsi" w:hAnsiTheme="minorHAnsi"/>
-          <w:sz w:val="22"/>
-          <w:szCs w:val="22"/>
-        </w:rPr>
-        <w:t>Dbpedia</w:t>
-      </w:r>
-      <w:proofErr w:type="spellEnd"/>
-      <w:r>
-        <w:rPr>
-          <w:rFonts w:asciiTheme="minorHAnsi" w:hAnsiTheme="minorHAnsi"/>
-          <w:sz w:val="22"/>
-          <w:szCs w:val="22"/>
-        </w:rPr>
-        <w:t xml:space="preserve"> accessor functionality is detailed in </w:t>
-      </w:r>
-      <w:r>
-        <w:rPr>
-          <w:rFonts w:asciiTheme="minorHAnsi" w:hAnsiTheme="minorHAnsi"/>
-          <w:sz w:val="22"/>
-          <w:szCs w:val="22"/>
-        </w:rPr>
-        <w:t>Appendices</w:t>
-      </w:r>
-      <w:r>
-        <w:rPr>
-          <w:rFonts w:asciiTheme="minorHAnsi" w:hAnsiTheme="minorHAnsi"/>
-          <w:sz w:val="22"/>
-          <w:szCs w:val="22"/>
-        </w:rPr>
-        <w:t>. A minimum threshold of P=50% has been set. Only strings with more than 50% certainty are treated as locations.</w:t>
-      </w:r>
-    </w:p>
-    <w:p>
-      <w:pPr>
-        <w:rPr>
-          <w:rFonts w:asciiTheme="minorHAnsi" w:hAnsiTheme="minorHAnsi"/>
-          <w:sz w:val="22"/>
-          <w:szCs w:val="22"/>
-        </w:rPr>
-      </w:pPr>
-    </w:p>
-    <w:p>
-      <w:pPr>
-        <w:rPr>
-          <w:rFonts w:asciiTheme="minorHAnsi" w:hAnsiTheme="minorHAnsi"/>
-        </w:rPr>
-      </w:pPr>
-      <w:r>
-        <w:rPr>
-          <w:rFonts w:asciiTheme="minorHAnsi" w:hAnsiTheme="minorHAnsi"/>
-          <w:sz w:val="22"/>
-          <w:szCs w:val="22"/>
-        </w:rPr>
-        <w:t xml:space="preserve">The system uses the sentence returned from Geo Tag matching to build all possible combinations of up to 4 consecutive words. If sentence was split, then each split is treated individually. All these combinations are passed to </w:t>
-      </w:r>
-      <w:proofErr w:type="spellStart"/>
-      <w:r>
-        <w:rPr>
-          <w:rFonts w:asciiTheme="minorHAnsi" w:hAnsiTheme="minorHAnsi"/>
-          <w:sz w:val="22"/>
-          <w:szCs w:val="22"/>
-        </w:rPr>
-        <w:t>Dbpedia</w:t>
-      </w:r>
-      <w:proofErr w:type="spellEnd"/>
-      <w:r>
-        <w:rPr>
-          <w:rFonts w:asciiTheme="minorHAnsi" w:hAnsiTheme="minorHAnsi"/>
-          <w:sz w:val="22"/>
-          <w:szCs w:val="22"/>
-        </w:rPr>
-        <w:t xml:space="preserve"> one-by-one, starting with the ones having most words. If a location is found, it is removed from the original sentence and the whole procedure is repeated until no </w:t>
-      </w:r>
-      <w:r>
-        <w:rPr>
-          <w:rFonts w:asciiTheme="minorHAnsi" w:hAnsiTheme="minorHAnsi"/>
-          <w:sz w:val="22"/>
-          <w:szCs w:val="22"/>
-        </w:rPr>
-        <w:t>further</w:t>
-      </w:r>
-      <w:r>
-        <w:rPr>
-          <w:rFonts w:asciiTheme="minorHAnsi" w:hAnsiTheme="minorHAnsi"/>
-          <w:sz w:val="22"/>
-          <w:szCs w:val="22"/>
-        </w:rPr>
-        <w:t xml:space="preserve"> removals are made. For example, ['</w:t>
-      </w:r>
-      <w:r>
-        <w:rPr>
-          <w:rFonts w:asciiTheme="minorHAnsi" w:hAnsiTheme="minorHAnsi"/>
-          <w:sz w:val="22"/>
-          <w:szCs w:val="22"/>
-        </w:rPr>
-        <w:t>accommodation’, ‘fort</w:t>
-      </w:r>
-      <w:r>
-        <w:rPr>
-          <w:rFonts w:asciiTheme="minorHAnsi" w:hAnsiTheme="minorHAnsi"/>
-          <w:sz w:val="22"/>
-          <w:szCs w:val="22"/>
-        </w:rPr>
-        <w:t xml:space="preserve"> </w:t>
-      </w:r>
-      <w:proofErr w:type="spellStart"/>
-      <w:proofErr w:type="gramStart"/>
-      <w:r>
-        <w:rPr>
-          <w:rFonts w:asciiTheme="minorHAnsi" w:hAnsiTheme="minorHAnsi"/>
-          <w:sz w:val="22"/>
-          <w:szCs w:val="22"/>
-        </w:rPr>
-        <w:t>william</w:t>
-      </w:r>
-      <w:proofErr w:type="spellEnd"/>
-      <w:proofErr w:type="gramEnd"/>
-      <w:r>
-        <w:rPr>
-          <w:rFonts w:asciiTheme="minorHAnsi" w:hAnsiTheme="minorHAnsi"/>
-          <w:sz w:val="22"/>
-          <w:szCs w:val="22"/>
-        </w:rPr>
-        <w:t xml:space="preserve">'] is built to 'accommodation', 'fort </w:t>
-      </w:r>
-      <w:proofErr w:type="spellStart"/>
-      <w:r>
-        <w:rPr>
-          <w:rFonts w:asciiTheme="minorHAnsi" w:hAnsiTheme="minorHAnsi"/>
-          <w:sz w:val="22"/>
-          <w:szCs w:val="22"/>
-        </w:rPr>
-        <w:t>william</w:t>
-      </w:r>
-      <w:proofErr w:type="spellEnd"/>
-      <w:r>
-        <w:rPr>
-          <w:rFonts w:asciiTheme="minorHAnsi" w:hAnsiTheme="minorHAnsi"/>
-          <w:sz w:val="22"/>
-          <w:szCs w:val="22"/>
-        </w:rPr>
-        <w:t>', 'fort' and '</w:t>
-      </w:r>
-      <w:proofErr w:type="spellStart"/>
-      <w:r>
-        <w:rPr>
-          <w:rFonts w:asciiTheme="minorHAnsi" w:hAnsiTheme="minorHAnsi"/>
-          <w:sz w:val="22"/>
-          <w:szCs w:val="22"/>
-        </w:rPr>
-        <w:t>william</w:t>
-      </w:r>
-      <w:proofErr w:type="spellEnd"/>
-      <w:r>
-        <w:rPr>
-          <w:rFonts w:asciiTheme="minorHAnsi" w:hAnsiTheme="minorHAnsi"/>
-          <w:sz w:val="22"/>
-          <w:szCs w:val="22"/>
-        </w:rPr>
-        <w:t xml:space="preserve">'. Using </w:t>
-      </w:r>
-      <w:proofErr w:type="spellStart"/>
-      <w:r>
-        <w:rPr>
-          <w:rFonts w:asciiTheme="minorHAnsi" w:hAnsiTheme="minorHAnsi"/>
-          <w:sz w:val="22"/>
-          <w:szCs w:val="22"/>
-        </w:rPr>
-        <w:t>Dbpedia</w:t>
-      </w:r>
-      <w:proofErr w:type="spellEnd"/>
-      <w:r>
-        <w:rPr>
-          <w:rFonts w:asciiTheme="minorHAnsi" w:hAnsiTheme="minorHAnsi"/>
-          <w:sz w:val="22"/>
-          <w:szCs w:val="22"/>
-        </w:rPr>
-        <w:t xml:space="preserve"> accessor, 'fort </w:t>
-      </w:r>
-      <w:proofErr w:type="spellStart"/>
-      <w:proofErr w:type="gramStart"/>
-      <w:r>
-        <w:rPr>
-          <w:rFonts w:asciiTheme="minorHAnsi" w:hAnsiTheme="minorHAnsi"/>
-          <w:sz w:val="22"/>
-          <w:szCs w:val="22"/>
-        </w:rPr>
-        <w:t>william</w:t>
-      </w:r>
-      <w:proofErr w:type="spellEnd"/>
-      <w:proofErr w:type="gramEnd"/>
-      <w:r>
-        <w:rPr>
-          <w:rFonts w:asciiTheme="minorHAnsi" w:hAnsiTheme="minorHAnsi"/>
-          <w:sz w:val="22"/>
-          <w:szCs w:val="22"/>
-        </w:rPr>
-        <w:t xml:space="preserve">' is used as a first choice and matched as a location. It is then removed from sentence and remaining ['accommodation'] is then queried. In total - </w:t>
-      </w:r>
-      <w:proofErr w:type="spellStart"/>
-      <w:r>
-        <w:rPr>
-          <w:rFonts w:asciiTheme="minorHAnsi" w:hAnsiTheme="minorHAnsi"/>
-          <w:sz w:val="22"/>
-          <w:szCs w:val="22"/>
-        </w:rPr>
-        <w:t>Dbpedia</w:t>
-      </w:r>
-      <w:proofErr w:type="spellEnd"/>
-      <w:r>
-        <w:rPr>
-          <w:rFonts w:asciiTheme="minorHAnsi" w:hAnsiTheme="minorHAnsi"/>
-          <w:sz w:val="22"/>
-          <w:szCs w:val="22"/>
-        </w:rPr>
-        <w:t xml:space="preserve"> accessor is used twice </w:t>
+        <w:t xml:space="preserve"> william'] is built to 'accommodation', 'fort william', 'fort' and 'william'. Using Dbpedia accessor, 'fort william' is used as a first choice and matched as a location. It is then removed from sentence and remaining ['accommodation'] is then queried. In total - Dbpedia accessor is used twice </w:t>
       </w:r>
       <w:r>
         <w:rPr>
@@ -2485,18 +2137,14 @@
         </w:rPr>
         <w:t xml:space="preserve">Check if the string is a possible name of the street. We have used a list of all possible </w:t>
       </w:r>
-      <w:proofErr w:type="spellStart"/>
-      <w:proofErr w:type="gramStart"/>
-      <w:r>
-        <w:rPr>
-          <w:rFonts w:asciiTheme="minorHAnsi" w:hAnsiTheme="minorHAnsi"/>
-          <w:sz w:val="22"/>
-          <w:szCs w:val="22"/>
-        </w:rPr>
-        <w:t>english</w:t>
-      </w:r>
-      <w:proofErr w:type="spellEnd"/>
-      <w:proofErr w:type="gramEnd"/>
+      <w:r>
+        <w:rPr>
+          <w:rFonts w:asciiTheme="minorHAnsi" w:hAnsiTheme="minorHAnsi"/>
+          <w:sz w:val="22"/>
+          <w:szCs w:val="22"/>
+        </w:rPr>
+        <w:t>English</w:t>
+      </w:r>
       <w:r>
         <w:rPr>
           <w:rFonts w:asciiTheme="minorHAnsi" w:hAnsiTheme="minorHAnsi"/>
@@ -2841,7 +2489,7 @@
           <w:rFonts w:asciiTheme="minorHAnsi" w:hAnsiTheme="minorHAnsi"/>
         </w:rPr>
       </w:pPr>
-      <w:bookmarkStart w:id="3" w:name="_Toc440799483"/>
+      <w:bookmarkStart w:id="4" w:name="_Toc440799483"/>
       <w:r>
         <w:rPr>
           <w:rFonts w:asciiTheme="minorHAnsi" w:hAnsiTheme="minorHAnsi"/>
@@ -2849,7 +2497,7 @@
         <w:lastRenderedPageBreak/>
         <w:t>Results</w:t>
       </w:r>
-      <w:bookmarkEnd w:id="3"/>
+      <w:bookmarkEnd w:id="4"/>
     </w:p>
     <w:p>
       <w:pPr>
@@ -3738,25 +3386,7 @@
           <w:sz w:val="22"/>
           <w:szCs w:val="22"/>
         </w:rPr>
-        <w:t xml:space="preserve">The overall results are quite high, both precision Recall and Accuracy are ~85%, while Precision is nearly 96%. This compliments our results obtained in the first part of the project, where </w:t>
-      </w:r>
-      <w:proofErr w:type="spellStart"/>
-      <w:r>
-        <w:rPr>
-          <w:rFonts w:asciiTheme="minorHAnsi" w:hAnsiTheme="minorHAnsi"/>
-          <w:sz w:val="22"/>
-          <w:szCs w:val="22"/>
-        </w:rPr>
-        <w:t>Dbpedia</w:t>
-      </w:r>
-      <w:proofErr w:type="spellEnd"/>
-      <w:r>
-        <w:rPr>
-          <w:rFonts w:asciiTheme="minorHAnsi" w:hAnsiTheme="minorHAnsi"/>
-          <w:sz w:val="22"/>
-          <w:szCs w:val="22"/>
-        </w:rPr>
-        <w:t xml:space="preserve"> accessor was able to perform with over 90% accuracy.</w:t>
+        <w:t>The overall results are quite high, both precision Recall and Accuracy are ~85%, while Precision is nearly 96%. This compliments our results obtained in the first part of the project, where Dbpedia accessor was able to perform with over 90% accuracy.</w:t>
       </w:r>
     </w:p>
     <w:p>
@@ -5687,7 +5317,7 @@
           <w:rFonts w:asciiTheme="minorHAnsi" w:hAnsiTheme="minorHAnsi"/>
         </w:rPr>
       </w:pPr>
-      <w:bookmarkStart w:id="4" w:name="_Toc440799484"/>
+      <w:bookmarkStart w:id="5" w:name="_Toc440799484"/>
       <w:r>
         <w:rPr>
           <w:rFonts w:asciiTheme="minorHAnsi" w:hAnsiTheme="minorHAnsi"/>
@@ -5695,7 +5325,7 @@
         <w:lastRenderedPageBreak/>
         <w:t>Conclusions</w:t>
       </w:r>
-      <w:bookmarkEnd w:id="4"/>
+      <w:bookmarkEnd w:id="5"/>
     </w:p>
     <w:p>
       <w:pPr>
@@ -5739,9 +5369,16 @@
           <w:sz w:val="22"/>
           <w:szCs w:val="22"/>
         </w:rPr>
-        <w:t>'</w:t>
-      </w:r>
-      <w:proofErr w:type="spellStart"/>
+        <w:t>'accomodation</w:t>
+      </w:r>
+      <w:r>
+        <w:rPr>
+          <w:rFonts w:asciiTheme="minorHAnsi" w:hAnsiTheme="minorHAnsi"/>
+          <w:sz w:val="22"/>
+          <w:szCs w:val="22"/>
+        </w:rPr>
+        <w:t xml:space="preserve"> south africa' or </w:t>
+      </w:r>
       <w:r>
         <w:rPr>
           <w:rFonts w:asciiTheme="minorHAnsi" w:hAnsiTheme="minorHAnsi"/>
@@ -5749,34 +5386,7 @@
           <w:sz w:val="22"/>
           <w:szCs w:val="22"/>
         </w:rPr>
-        <w:t>accomodation</w:t>
-      </w:r>
-      <w:proofErr w:type="spellEnd"/>
-      <w:r>
-        <w:rPr>
-          <w:rFonts w:asciiTheme="minorHAnsi" w:hAnsiTheme="minorHAnsi"/>
-          <w:sz w:val="22"/>
-          <w:szCs w:val="22"/>
-        </w:rPr>
-        <w:t xml:space="preserve"> south </w:t>
-      </w:r>
-      <w:proofErr w:type="spellStart"/>
-      <w:r>
-        <w:rPr>
-          <w:rFonts w:asciiTheme="minorHAnsi" w:hAnsiTheme="minorHAnsi"/>
-          <w:sz w:val="22"/>
-          <w:szCs w:val="22"/>
-        </w:rPr>
-        <w:t>africa</w:t>
-      </w:r>
-      <w:proofErr w:type="spellEnd"/>
-      <w:r>
-        <w:rPr>
-          <w:rFonts w:asciiTheme="minorHAnsi" w:hAnsiTheme="minorHAnsi"/>
-          <w:sz w:val="22"/>
-          <w:szCs w:val="22"/>
-        </w:rPr>
-        <w:t xml:space="preserve">' or </w:t>
+        <w:t>'bi</w:t>
       </w:r>
       <w:r>
         <w:rPr>
@@ -5785,9 +5395,8 @@
           <w:sz w:val="22"/>
           <w:szCs w:val="22"/>
         </w:rPr>
-        <w:t>'</w:t>
-      </w:r>
-      <w:proofErr w:type="spellStart"/>
+        <w:t>s</w:t>
+      </w:r>
       <w:r>
         <w:rPr>
           <w:rFonts w:asciiTheme="minorHAnsi" w:hAnsiTheme="minorHAnsi"/>
@@ -5795,27 +5404,8 @@
           <w:sz w:val="22"/>
           <w:szCs w:val="22"/>
         </w:rPr>
-        <w:t>bi</w:t>
-      </w:r>
-      <w:r>
-        <w:rPr>
-          <w:rFonts w:asciiTheme="minorHAnsi" w:hAnsiTheme="minorHAnsi"/>
-          <w:color w:val="FF0000"/>
-          <w:sz w:val="22"/>
-          <w:szCs w:val="22"/>
-        </w:rPr>
-        <w:t>s</w:t>
-      </w:r>
-      <w:r>
-        <w:rPr>
-          <w:rFonts w:asciiTheme="minorHAnsi" w:hAnsiTheme="minorHAnsi"/>
-          <w:color w:val="FF0000"/>
-          <w:sz w:val="22"/>
-          <w:szCs w:val="22"/>
-        </w:rPr>
         <w:t>mark</w:t>
       </w:r>
-      <w:proofErr w:type="spellEnd"/>
       <w:r>
         <w:rPr>
           <w:rFonts w:asciiTheme="minorHAnsi" w:hAnsiTheme="minorHAnsi"/>
@@ -5853,54 +5443,30 @@
         </w:rPr>
         <w:t>Foreign (</w:t>
       </w:r>
-      <w:proofErr w:type="spellStart"/>
-      <w:r>
-        <w:rPr>
-          <w:rFonts w:asciiTheme="minorHAnsi" w:hAnsiTheme="minorHAnsi"/>
-          <w:sz w:val="22"/>
-          <w:szCs w:val="22"/>
-        </w:rPr>
-        <w:t>non-english</w:t>
-      </w:r>
-      <w:proofErr w:type="spellEnd"/>
-      <w:r>
-        <w:rPr>
-          <w:rFonts w:asciiTheme="minorHAnsi" w:hAnsiTheme="minorHAnsi"/>
-          <w:sz w:val="22"/>
-          <w:szCs w:val="22"/>
-        </w:rPr>
-        <w:t xml:space="preserve">) queries. </w:t>
-      </w:r>
-      <w:proofErr w:type="spellStart"/>
-      <w:r>
-        <w:rPr>
-          <w:rFonts w:asciiTheme="minorHAnsi" w:hAnsiTheme="minorHAnsi"/>
-          <w:sz w:val="22"/>
-          <w:szCs w:val="22"/>
-        </w:rPr>
-        <w:t>Dbpedia</w:t>
-      </w:r>
-      <w:proofErr w:type="spellEnd"/>
-      <w:r>
-        <w:rPr>
-          <w:rFonts w:asciiTheme="minorHAnsi" w:hAnsiTheme="minorHAnsi"/>
-          <w:sz w:val="22"/>
-          <w:szCs w:val="22"/>
-        </w:rPr>
-        <w:t xml:space="preserve"> was set-up to only search </w:t>
-      </w:r>
-      <w:proofErr w:type="spellStart"/>
-      <w:proofErr w:type="gramStart"/>
-      <w:r>
-        <w:rPr>
-          <w:rFonts w:asciiTheme="minorHAnsi" w:hAnsiTheme="minorHAnsi"/>
-          <w:sz w:val="22"/>
-          <w:szCs w:val="22"/>
-        </w:rPr>
-        <w:t>english</w:t>
-      </w:r>
-      <w:proofErr w:type="spellEnd"/>
-      <w:proofErr w:type="gramEnd"/>
+      <w:r>
+        <w:rPr>
+          <w:rFonts w:asciiTheme="minorHAnsi" w:hAnsiTheme="minorHAnsi"/>
+          <w:sz w:val="22"/>
+          <w:szCs w:val="22"/>
+        </w:rPr>
+        <w:t>non-English</w:t>
+      </w:r>
+      <w:r>
+        <w:rPr>
+          <w:rFonts w:asciiTheme="minorHAnsi" w:hAnsiTheme="minorHAnsi"/>
+          <w:sz w:val="22"/>
+          <w:szCs w:val="22"/>
+        </w:rPr>
+        <w:t xml:space="preserve">) queries. Dbpedia was set-up to only search </w:t>
+      </w:r>
+      <w:r>
+        <w:rPr>
+          <w:rFonts w:asciiTheme="minorHAnsi" w:hAnsiTheme="minorHAnsi"/>
+          <w:sz w:val="22"/>
+          <w:szCs w:val="22"/>
+        </w:rPr>
+        <w:t>English</w:t>
+      </w:r>
       <w:r>
         <w:rPr>
           <w:rFonts w:asciiTheme="minorHAnsi" w:hAnsiTheme="minorHAnsi"/>
@@ -5909,16 +5475,14 @@
         </w:rPr>
         <w:t xml:space="preserve"> site and </w:t>
       </w:r>
-      <w:proofErr w:type="spellStart"/>
-      <w:r>
-        <w:rPr>
-          <w:rFonts w:asciiTheme="minorHAnsi" w:hAnsiTheme="minorHAnsi"/>
-          <w:sz w:val="22"/>
-          <w:szCs w:val="22"/>
-        </w:rPr>
-        <w:t>english</w:t>
-      </w:r>
-      <w:proofErr w:type="spellEnd"/>
+      <w:r>
+        <w:rPr>
+          <w:rFonts w:asciiTheme="minorHAnsi" w:hAnsiTheme="minorHAnsi"/>
+          <w:sz w:val="22"/>
+          <w:szCs w:val="22"/>
+        </w:rPr>
+        <w:t>English</w:t>
+      </w:r>
       <w:r>
         <w:rPr>
           <w:rFonts w:asciiTheme="minorHAnsi" w:hAnsiTheme="minorHAnsi"/>
@@ -5994,25 +5558,7 @@
           <w:sz w:val="22"/>
           <w:szCs w:val="22"/>
         </w:rPr>
-        <w:t xml:space="preserve"> </w:t>
-      </w:r>
-      <w:proofErr w:type="spellStart"/>
-      <w:r>
-        <w:rPr>
-          <w:rFonts w:asciiTheme="minorHAnsi" w:hAnsiTheme="minorHAnsi"/>
-          <w:sz w:val="22"/>
-          <w:szCs w:val="22"/>
-        </w:rPr>
-        <w:t>Dbpedia</w:t>
-      </w:r>
-      <w:proofErr w:type="spellEnd"/>
-      <w:r>
-        <w:rPr>
-          <w:rFonts w:asciiTheme="minorHAnsi" w:hAnsiTheme="minorHAnsi"/>
-          <w:sz w:val="22"/>
-          <w:szCs w:val="22"/>
-        </w:rPr>
-        <w:t xml:space="preserve"> </w:t>
+        <w:t xml:space="preserve"> Dbpedia </w:t>
       </w:r>
       <w:r>
         <w:rPr>
@@ -6065,43 +5611,7 @@
           <w:sz w:val="22"/>
           <w:szCs w:val="22"/>
         </w:rPr>
-        <w:t xml:space="preserve">Disambiguates. Some locations in </w:t>
-      </w:r>
-      <w:proofErr w:type="spellStart"/>
-      <w:r>
-        <w:rPr>
-          <w:rFonts w:asciiTheme="minorHAnsi" w:hAnsiTheme="minorHAnsi"/>
-          <w:sz w:val="22"/>
-          <w:szCs w:val="22"/>
-        </w:rPr>
-        <w:t>Dbpedia</w:t>
-      </w:r>
-      <w:proofErr w:type="spellEnd"/>
-      <w:r>
-        <w:rPr>
-          <w:rFonts w:asciiTheme="minorHAnsi" w:hAnsiTheme="minorHAnsi"/>
-          <w:sz w:val="22"/>
-          <w:szCs w:val="22"/>
-        </w:rPr>
-        <w:t xml:space="preserve"> have more non-location disambiguates than location. Therefore </w:t>
-      </w:r>
-      <w:proofErr w:type="gramStart"/>
-      <w:r>
-        <w:rPr>
-          <w:rFonts w:asciiTheme="minorHAnsi" w:hAnsiTheme="minorHAnsi"/>
-          <w:sz w:val="22"/>
-          <w:szCs w:val="22"/>
-        </w:rPr>
-        <w:t>P(</w:t>
-      </w:r>
-      <w:proofErr w:type="gramEnd"/>
-      <w:r>
-        <w:rPr>
-          <w:rFonts w:asciiTheme="minorHAnsi" w:hAnsiTheme="minorHAnsi"/>
-          <w:sz w:val="22"/>
-          <w:szCs w:val="22"/>
-        </w:rPr>
-        <w:t>location) is less than 0.5 for theses queries, meaning they are incorrectly treated as non-locations. For example, 'Banes',  'Britannia', 'Fort William' or others</w:t>
+        <w:t>Disambiguates. Some locations in Dbpedia have more non-location disambiguates than location. Therefore P(location) is less than 0.5 for theses queries, meaning they are incorrectly treated as non-locations. For example, 'Banes',  'Britannia', 'Fort William' or others</w:t>
       </w:r>
     </w:p>
     <w:p>
@@ -6190,23 +5700,13 @@
         </w:rPr>
         <w:t>‘</w:t>
       </w:r>
-      <w:proofErr w:type="spellStart"/>
-      <w:r>
-        <w:rPr>
-          <w:rFonts w:asciiTheme="minorHAnsi" w:hAnsiTheme="minorHAnsi"/>
-          <w:sz w:val="22"/>
-          <w:szCs w:val="22"/>
-        </w:rPr>
-        <w:t>baltimore</w:t>
-      </w:r>
-      <w:proofErr w:type="spellEnd"/>
-      <w:r>
-        <w:rPr>
-          <w:rFonts w:asciiTheme="minorHAnsi" w:hAnsiTheme="minorHAnsi"/>
-          <w:sz w:val="22"/>
-          <w:szCs w:val="22"/>
-        </w:rPr>
-        <w:t xml:space="preserve"> zoo</w:t>
+      <w:r>
+        <w:rPr>
+          <w:rFonts w:asciiTheme="minorHAnsi" w:hAnsiTheme="minorHAnsi"/>
+          <w:sz w:val="22"/>
+          <w:szCs w:val="22"/>
+        </w:rPr>
+        <w:t>baltimore zoo</w:t>
       </w:r>
       <w:r>
         <w:rPr>
@@ -6232,23 +5732,13 @@
         </w:rPr>
         <w:t>‘</w:t>
       </w:r>
-      <w:proofErr w:type="spellStart"/>
-      <w:r>
-        <w:rPr>
-          <w:rFonts w:asciiTheme="minorHAnsi" w:hAnsiTheme="minorHAnsi"/>
-          <w:sz w:val="22"/>
-          <w:szCs w:val="22"/>
-        </w:rPr>
-        <w:t>bellaire</w:t>
-      </w:r>
-      <w:proofErr w:type="spellEnd"/>
-      <w:r>
-        <w:rPr>
-          <w:rFonts w:asciiTheme="minorHAnsi" w:hAnsiTheme="minorHAnsi"/>
-          <w:sz w:val="22"/>
-          <w:szCs w:val="22"/>
-        </w:rPr>
-        <w:t xml:space="preserve"> high school</w:t>
+      <w:r>
+        <w:rPr>
+          <w:rFonts w:asciiTheme="minorHAnsi" w:hAnsiTheme="minorHAnsi"/>
+          <w:sz w:val="22"/>
+          <w:szCs w:val="22"/>
+        </w:rPr>
+        <w:t>bellaire high school</w:t>
       </w:r>
       <w:r>
         <w:rPr>
@@ -6274,7 +5764,6 @@
         </w:rPr>
         <w:t>‘</w:t>
       </w:r>
-      <w:proofErr w:type="spellStart"/>
       <w:r>
         <w:rPr>
           <w:rFonts w:asciiTheme="minorHAnsi" w:hAnsiTheme="minorHAnsi"/>
@@ -6283,7 +5772,6 @@
         </w:rPr>
         <w:t>bbc</w:t>
       </w:r>
-      <w:proofErr w:type="spellEnd"/>
       <w:r>
         <w:rPr>
           <w:rFonts w:asciiTheme="minorHAnsi" w:hAnsiTheme="minorHAnsi"/>
@@ -6351,14 +5839,14 @@
           <w:rFonts w:asciiTheme="minorHAnsi" w:hAnsiTheme="minorHAnsi"/>
         </w:rPr>
       </w:pPr>
-      <w:bookmarkStart w:id="5" w:name="_Toc440799485"/>
+      <w:bookmarkStart w:id="6" w:name="_Toc440799485"/>
       <w:r>
         <w:rPr>
           <w:rFonts w:asciiTheme="minorHAnsi" w:hAnsiTheme="minorHAnsi"/>
         </w:rPr>
         <w:t>Ideas for improvements</w:t>
       </w:r>
-      <w:bookmarkEnd w:id="5"/>
+      <w:bookmarkEnd w:id="6"/>
     </w:p>
     <w:p>
       <w:pPr>
@@ -6427,25 +5915,7 @@
           <w:sz w:val="22"/>
           <w:szCs w:val="22"/>
         </w:rPr>
-        <w:t xml:space="preserve">ython's </w:t>
-      </w:r>
-      <w:proofErr w:type="spellStart"/>
-      <w:r>
-        <w:rPr>
-          <w:rFonts w:asciiTheme="minorHAnsi" w:hAnsiTheme="minorHAnsi"/>
-          <w:sz w:val="22"/>
-          <w:szCs w:val="22"/>
-        </w:rPr>
-        <w:t>langdetect</w:t>
-      </w:r>
-      <w:proofErr w:type="spellEnd"/>
-      <w:r>
-        <w:rPr>
-          <w:rFonts w:asciiTheme="minorHAnsi" w:hAnsiTheme="minorHAnsi"/>
-          <w:sz w:val="22"/>
-          <w:szCs w:val="22"/>
-        </w:rPr>
-        <w:t xml:space="preserve"> package, however the language predictions gave us more problems than solutions. The predictions were not very accurate, thus it could not be used to decisions</w:t>
+        <w:t>ython's langdetect package, however the language predictions gave us more problems than solutions. The predictions were not very accurate, thus it could not be used to decisions</w:t>
       </w:r>
       <w:r>
         <w:rPr>
@@ -6562,25 +6032,7 @@
           <w:sz w:val="22"/>
           <w:szCs w:val="22"/>
         </w:rPr>
-        <w:t xml:space="preserve">Better results would have been achieved if queries with Businesses and Organizations were classed as 'Local' queries. </w:t>
-      </w:r>
-      <w:proofErr w:type="spellStart"/>
-      <w:r>
-        <w:rPr>
-          <w:rFonts w:asciiTheme="minorHAnsi" w:hAnsiTheme="minorHAnsi"/>
-          <w:sz w:val="22"/>
-          <w:szCs w:val="22"/>
-        </w:rPr>
-        <w:t>Dbpedia</w:t>
-      </w:r>
-      <w:proofErr w:type="spellEnd"/>
-      <w:r>
-        <w:rPr>
-          <w:rFonts w:asciiTheme="minorHAnsi" w:hAnsiTheme="minorHAnsi"/>
-          <w:sz w:val="22"/>
-          <w:szCs w:val="22"/>
-        </w:rPr>
-        <w:t xml:space="preserve"> accessor could be modified to account for this. However we have to be careful, as there could be many normal word combinations, which </w:t>
+        <w:t xml:space="preserve">Better results would have been achieved if queries with Businesses and Organizations were classed as 'Local' queries. Dbpedia accessor could be modified to account for this. However we have to be careful, as there could be many normal word combinations, which </w:t>
       </w:r>
       <w:r>
         <w:rPr>
@@ -6604,23 +6056,7 @@
           <w:sz w:val="22"/>
           <w:szCs w:val="22"/>
         </w:rPr>
-        <w:t xml:space="preserve">. A burlesque query </w:t>
-      </w:r>
-      <w:r>
-        <w:rPr>
-          <w:rFonts w:asciiTheme="minorHAnsi" w:hAnsiTheme="minorHAnsi"/>
-          <w:sz w:val="22"/>
-          <w:szCs w:val="22"/>
-        </w:rPr>
-        <w:t>‘How to eat an apple’</w:t>
-      </w:r>
-      <w:r>
-        <w:rPr>
-          <w:rFonts w:asciiTheme="minorHAnsi" w:hAnsiTheme="minorHAnsi"/>
-          <w:sz w:val="22"/>
-          <w:szCs w:val="22"/>
-        </w:rPr>
-        <w:t xml:space="preserve"> best imitates the concern. </w:t>
+        <w:t xml:space="preserve">. A burlesque query ‘How to eat an apple’ best imitates the concern. </w:t>
       </w:r>
       <w:r>
         <w:rPr>
@@ -6706,14 +6142,14 @@
           <w:rFonts w:asciiTheme="minorHAnsi" w:hAnsiTheme="minorHAnsi"/>
         </w:rPr>
       </w:pPr>
-      <w:bookmarkStart w:id="6" w:name="_Toc440799486"/>
+      <w:bookmarkStart w:id="7" w:name="_Toc440799486"/>
       <w:r>
         <w:rPr>
           <w:rFonts w:asciiTheme="minorHAnsi" w:hAnsiTheme="minorHAnsi"/>
         </w:rPr>
         <w:t>How to run the code</w:t>
       </w:r>
-      <w:bookmarkEnd w:id="6"/>
+      <w:bookmarkEnd w:id="7"/>
     </w:p>
     <w:p>
       <w:pPr>
@@ -6790,7 +6226,7 @@
           <w:rFonts w:asciiTheme="minorHAnsi" w:hAnsiTheme="minorHAnsi"/>
         </w:rPr>
       </w:pPr>
-      <w:bookmarkStart w:id="7" w:name="_Toc440799487"/>
+      <w:bookmarkStart w:id="8" w:name="_Toc440799487"/>
       <w:r>
         <w:rPr>
           <w:rFonts w:asciiTheme="minorHAnsi" w:hAnsiTheme="minorHAnsi"/>
@@ -6798,52 +6234,29 @@
         <w:lastRenderedPageBreak/>
         <w:t>Appendices</w:t>
       </w:r>
-      <w:bookmarkEnd w:id="7"/>
+      <w:bookmarkEnd w:id="8"/>
     </w:p>
     <w:p>
       <w:pPr>
         <w:pStyle w:val="Heading4"/>
       </w:pPr>
-      <w:proofErr w:type="spellStart"/>
-      <w:r>
-        <w:t>DBpedia</w:t>
-      </w:r>
-      <w:proofErr w:type="spellEnd"/>
-      <w:r>
-        <w:t xml:space="preserve"> accessor</w:t>
-      </w:r>
-    </w:p>
-    <w:p>
-      <w:pPr>
-        <w:rPr>
-          <w:rFonts w:asciiTheme="minorHAnsi" w:hAnsiTheme="minorHAnsi"/>
-        </w:rPr>
-      </w:pPr>
-      <w:r>
-        <w:rPr>
-          <w:rFonts w:asciiTheme="minorHAnsi" w:hAnsiTheme="minorHAnsi"/>
-          <w:sz w:val="22"/>
-          <w:szCs w:val="22"/>
-        </w:rPr>
-        <w:t xml:space="preserve">Just to recall our </w:t>
-      </w:r>
-      <w:proofErr w:type="spellStart"/>
-      <w:r>
-        <w:rPr>
-          <w:rFonts w:asciiTheme="minorHAnsi" w:hAnsiTheme="minorHAnsi"/>
-          <w:sz w:val="22"/>
-          <w:szCs w:val="22"/>
-        </w:rPr>
-        <w:t>Dbpedia</w:t>
-      </w:r>
-      <w:proofErr w:type="spellEnd"/>
-      <w:r>
-        <w:rPr>
-          <w:rFonts w:asciiTheme="minorHAnsi" w:hAnsiTheme="minorHAnsi"/>
-          <w:sz w:val="22"/>
-          <w:szCs w:val="22"/>
-        </w:rPr>
-        <w:t xml:space="preserve"> accessor - we are using SPARQL querying language to access this service and the querying is done in several stages.</w:t>
+      <w:r>
+        <w:t>DBpedia accessor</w:t>
+      </w:r>
+    </w:p>
+    <w:p>
+      <w:pPr>
+        <w:rPr>
+          <w:rFonts w:asciiTheme="minorHAnsi" w:hAnsiTheme="minorHAnsi"/>
+        </w:rPr>
+      </w:pPr>
+      <w:r>
+        <w:rPr>
+          <w:rFonts w:asciiTheme="minorHAnsi" w:hAnsiTheme="minorHAnsi"/>
+          <w:sz w:val="22"/>
+          <w:szCs w:val="22"/>
+        </w:rPr>
+        <w:t>Just to recall our Dbpedia accessor - we are using SPARQL querying language to access this service and the querying is done in several stages.</w:t>
       </w:r>
       <w:r>
         <w:rPr>
@@ -6857,25 +6270,7 @@
           <w:sz w:val="22"/>
           <w:szCs w:val="22"/>
         </w:rPr>
-        <w:t xml:space="preserve">Input of </w:t>
-      </w:r>
-      <w:proofErr w:type="spellStart"/>
-      <w:r>
-        <w:rPr>
-          <w:rFonts w:asciiTheme="minorHAnsi" w:hAnsiTheme="minorHAnsi"/>
-          <w:sz w:val="22"/>
-          <w:szCs w:val="22"/>
-        </w:rPr>
-        <w:t>Dbpedia</w:t>
-      </w:r>
-      <w:proofErr w:type="spellEnd"/>
-      <w:r>
-        <w:rPr>
-          <w:rFonts w:asciiTheme="minorHAnsi" w:hAnsiTheme="minorHAnsi"/>
-          <w:sz w:val="22"/>
-          <w:szCs w:val="22"/>
-        </w:rPr>
-        <w:t xml:space="preserve"> accessor – a string</w:t>
+        <w:t>Input of Dbpedia accessor – a string</w:t>
       </w:r>
       <w:r>
         <w:rPr>
@@ -7003,35 +6398,7 @@
           <w:sz w:val="22"/>
           <w:szCs w:val="22"/>
         </w:rPr>
-        <w:t xml:space="preserve">. If resource is found, the system checks if it is a location by checking for appropriate tags in </w:t>
-      </w:r>
-      <w:proofErr w:type="spellStart"/>
-      <w:r>
-        <w:rPr>
-          <w:rFonts w:asciiTheme="minorHAnsi" w:hAnsiTheme="minorHAnsi"/>
-          <w:sz w:val="22"/>
-          <w:szCs w:val="22"/>
-        </w:rPr>
-        <w:t>rdf</w:t>
-      </w:r>
-      <w:proofErr w:type="gramStart"/>
-      <w:r>
-        <w:rPr>
-          <w:rFonts w:asciiTheme="minorHAnsi" w:hAnsiTheme="minorHAnsi"/>
-          <w:sz w:val="22"/>
-          <w:szCs w:val="22"/>
-        </w:rPr>
-        <w:t>:type</w:t>
-      </w:r>
-      <w:proofErr w:type="spellEnd"/>
-      <w:proofErr w:type="gramEnd"/>
-      <w:r>
-        <w:rPr>
-          <w:rFonts w:asciiTheme="minorHAnsi" w:hAnsiTheme="minorHAnsi"/>
-          <w:sz w:val="22"/>
-          <w:szCs w:val="22"/>
-        </w:rPr>
-        <w:t xml:space="preserve"> ontology.</w:t>
+        <w:t>. If resource is found, the system checks if it is a location by checking for appropriate tags in rdf:type ontology.</w:t>
       </w:r>
     </w:p>
     <w:p>
@@ -7045,7 +6412,7 @@
         <w:rPr>
           <w:rFonts w:asciiTheme="minorHAnsi" w:hAnsiTheme="minorHAnsi"/>
           <w:noProof/>
-          <w:lang w:val="es-ES" w:eastAsia="es-ES" w:bidi="ar-SA"/>
+          <w:lang w:eastAsia="en-US" w:bidi="ar-SA"/>
         </w:rPr>
         <w:drawing>
           <wp:inline distT="0" distB="0" distL="0" distR="0">
@@ -7102,7 +6469,7 @@
         <w:rPr>
           <w:rFonts w:asciiTheme="minorHAnsi" w:hAnsiTheme="minorHAnsi"/>
           <w:noProof/>
-          <w:lang w:val="es-ES" w:eastAsia="es-ES" w:bidi="ar-SA"/>
+          <w:lang w:eastAsia="en-US" w:bidi="ar-SA"/>
         </w:rPr>
         <w:drawing>
           <wp:anchor distT="0" distB="0" distL="0" distR="0" simplePos="0" relativeHeight="251656192" behindDoc="0" locked="0" layoutInCell="1" allowOverlap="1">
@@ -7158,7 +6525,6 @@
         </w:rPr>
         <w:t xml:space="preserve">If there are no direct resources, the system performs a supervised keyword search in </w:t>
       </w:r>
-      <w:proofErr w:type="spellStart"/>
       <w:r>
         <w:rPr>
           <w:rFonts w:asciiTheme="minorHAnsi" w:hAnsiTheme="minorHAnsi"/>
@@ -7167,64 +6533,15 @@
           <w:sz w:val="22"/>
           <w:szCs w:val="22"/>
         </w:rPr>
-        <w:t>rdfs</w:t>
-      </w:r>
-      <w:proofErr w:type="gramStart"/>
-      <w:r>
-        <w:rPr>
-          <w:rFonts w:asciiTheme="minorHAnsi" w:hAnsiTheme="minorHAnsi"/>
-          <w:i/>
-          <w:iCs/>
-          <w:sz w:val="22"/>
-          <w:szCs w:val="22"/>
-        </w:rPr>
-        <w:t>:label</w:t>
-      </w:r>
-      <w:proofErr w:type="spellEnd"/>
-      <w:proofErr w:type="gramEnd"/>
-      <w:r>
-        <w:rPr>
-          <w:rFonts w:asciiTheme="minorHAnsi" w:hAnsiTheme="minorHAnsi"/>
-          <w:sz w:val="22"/>
-          <w:szCs w:val="22"/>
-        </w:rPr>
-        <w:t xml:space="preserve"> property. Supervised in the sense, that it does not return all found resources with given keywords, but instead only very similar in content and length. It mainly accounts for additional punctuation and capitalization. For example, searching '</w:t>
-      </w:r>
-      <w:proofErr w:type="spellStart"/>
-      <w:r>
-        <w:rPr>
-          <w:rFonts w:asciiTheme="minorHAnsi" w:hAnsiTheme="minorHAnsi"/>
-          <w:sz w:val="22"/>
-          <w:szCs w:val="22"/>
-        </w:rPr>
-        <w:t>brooksville</w:t>
-      </w:r>
-      <w:proofErr w:type="spellEnd"/>
-      <w:r>
-        <w:rPr>
-          <w:rFonts w:asciiTheme="minorHAnsi" w:hAnsiTheme="minorHAnsi"/>
-          <w:sz w:val="22"/>
-          <w:szCs w:val="22"/>
-        </w:rPr>
-        <w:t xml:space="preserve"> </w:t>
-      </w:r>
-      <w:proofErr w:type="spellStart"/>
-      <w:r>
-        <w:rPr>
-          <w:rFonts w:asciiTheme="minorHAnsi" w:hAnsiTheme="minorHAnsi"/>
-          <w:sz w:val="22"/>
-          <w:szCs w:val="22"/>
-        </w:rPr>
-        <w:t>florida</w:t>
-      </w:r>
-      <w:proofErr w:type="spellEnd"/>
-      <w:r>
-        <w:rPr>
-          <w:rFonts w:asciiTheme="minorHAnsi" w:hAnsiTheme="minorHAnsi"/>
-          <w:sz w:val="22"/>
-          <w:szCs w:val="22"/>
-        </w:rPr>
-        <w:t>' would only match 'Brooksville, Florida'. As per step 1, the resource is checked if</w:t>
+        <w:t>rdfs:label</w:t>
+      </w:r>
+      <w:r>
+        <w:rPr>
+          <w:rFonts w:asciiTheme="minorHAnsi" w:hAnsiTheme="minorHAnsi"/>
+          <w:sz w:val="22"/>
+          <w:szCs w:val="22"/>
+        </w:rPr>
+        <w:t xml:space="preserve"> property. Supervised in the sense, that it does not return all found resources with given keywords, but instead only very similar in content and length. It mainly accounts for additional punctuation and capitalization. For example, searching 'brooksville florida' would only match 'Brooksville, Florida'. As per step 1, the resource is checked if</w:t>
       </w:r>
       <w:r>
         <w:rPr>
@@ -7261,7 +6578,6 @@
         </w:rPr>
         <w:t xml:space="preserve">If nothing is found, it looks for page redirections in </w:t>
       </w:r>
-      <w:proofErr w:type="spellStart"/>
       <w:r>
         <w:rPr>
           <w:rFonts w:asciiTheme="minorHAnsi" w:hAnsiTheme="minorHAnsi"/>
@@ -7272,7 +6588,6 @@
         </w:rPr>
         <w:t>dbo:wikiPageRedirects</w:t>
       </w:r>
-      <w:proofErr w:type="spellEnd"/>
     </w:p>
     <w:p>
       <w:pPr>
@@ -7285,7 +6600,7 @@
         <w:rPr>
           <w:rFonts w:asciiTheme="minorHAnsi" w:hAnsiTheme="minorHAnsi"/>
           <w:noProof/>
-          <w:lang w:val="es-ES" w:eastAsia="es-ES" w:bidi="ar-SA"/>
+          <w:lang w:eastAsia="en-US" w:bidi="ar-SA"/>
         </w:rPr>
         <w:drawing>
           <wp:inline distT="0" distB="0" distL="0" distR="0">
@@ -7341,25 +6656,7 @@
           <w:sz w:val="22"/>
           <w:szCs w:val="22"/>
         </w:rPr>
-        <w:t>This could sometimes account for frequent typos for popular locations or postal codes, for example querying '</w:t>
-      </w:r>
-      <w:proofErr w:type="spellStart"/>
-      <w:r>
-        <w:rPr>
-          <w:rFonts w:asciiTheme="minorHAnsi" w:hAnsiTheme="minorHAnsi"/>
-          <w:sz w:val="22"/>
-          <w:szCs w:val="22"/>
-        </w:rPr>
-        <w:t>Berlib</w:t>
-      </w:r>
-      <w:proofErr w:type="spellEnd"/>
-      <w:r>
-        <w:rPr>
-          <w:rFonts w:asciiTheme="minorHAnsi" w:hAnsiTheme="minorHAnsi"/>
-          <w:sz w:val="22"/>
-          <w:szCs w:val="22"/>
-        </w:rPr>
-        <w:t>' would return no results in previous steps, but would return a redirection. As per step 1, the check for location is performed.</w:t>
+        <w:t>This could sometimes account for frequent typos for popular locations or postal codes, for example querying 'Berlib' would return no results in previous steps, but would return a redirection. As per step 1, the check for location is performed.</w:t>
       </w:r>
     </w:p>
     <w:p>
@@ -7380,61 +6677,7 @@
           <w:sz w:val="22"/>
           <w:szCs w:val="22"/>
         </w:rPr>
-        <w:t>Lastly if there are no direct resources or redirections, the accessor checks if the page contains '</w:t>
-      </w:r>
-      <w:proofErr w:type="spellStart"/>
-      <w:r>
-        <w:rPr>
-          <w:rFonts w:asciiTheme="minorHAnsi" w:hAnsiTheme="minorHAnsi"/>
-          <w:sz w:val="22"/>
-          <w:szCs w:val="22"/>
-        </w:rPr>
-        <w:t>dbo</w:t>
-      </w:r>
-      <w:proofErr w:type="gramStart"/>
-      <w:r>
-        <w:rPr>
-          <w:rFonts w:asciiTheme="minorHAnsi" w:hAnsiTheme="minorHAnsi"/>
-          <w:sz w:val="22"/>
-          <w:szCs w:val="22"/>
-        </w:rPr>
-        <w:t>:Disambiguates</w:t>
-      </w:r>
-      <w:proofErr w:type="spellEnd"/>
-      <w:r>
-        <w:rPr>
-          <w:rFonts w:asciiTheme="minorHAnsi" w:hAnsiTheme="minorHAnsi"/>
-          <w:sz w:val="22"/>
-          <w:szCs w:val="22"/>
-        </w:rPr>
-        <w:t>'</w:t>
-      </w:r>
-      <w:proofErr w:type="gramEnd"/>
-      <w:r>
-        <w:rPr>
-          <w:rFonts w:asciiTheme="minorHAnsi" w:hAnsiTheme="minorHAnsi"/>
-          <w:sz w:val="22"/>
-          <w:szCs w:val="22"/>
-        </w:rPr>
-        <w:t xml:space="preserve">, meaning there are many possible </w:t>
-      </w:r>
-      <w:proofErr w:type="spellStart"/>
-      <w:r>
-        <w:rPr>
-          <w:rFonts w:asciiTheme="minorHAnsi" w:hAnsiTheme="minorHAnsi"/>
-          <w:sz w:val="22"/>
-          <w:szCs w:val="22"/>
-        </w:rPr>
-        <w:t>Dbpedia</w:t>
-      </w:r>
-      <w:proofErr w:type="spellEnd"/>
-      <w:r>
-        <w:rPr>
-          <w:rFonts w:asciiTheme="minorHAnsi" w:hAnsiTheme="minorHAnsi"/>
-          <w:sz w:val="22"/>
-          <w:szCs w:val="22"/>
-        </w:rPr>
-        <w:t xml:space="preserve"> pages with such name. For example 'Bell</w:t>
+        <w:t>Lastly if there are no direct resources or redirections, the accessor checks if the page contains 'dbo:Disambiguates', meaning there are many possible Dbpedia pages with such name. For example 'Bell</w:t>
       </w:r>
       <w:r>
         <w:rPr>
@@ -7466,7 +6709,7 @@
         <w:rPr>
           <w:rFonts w:asciiTheme="minorHAnsi" w:hAnsiTheme="minorHAnsi"/>
           <w:noProof/>
-          <w:lang w:val="es-ES" w:eastAsia="es-ES" w:bidi="ar-SA"/>
+          <w:lang w:eastAsia="en-US" w:bidi="ar-SA"/>
         </w:rPr>
         <w:drawing>
           <wp:inline distT="0" distB="0" distL="0" distR="0">
@@ -7536,61 +6779,7 @@
           <w:sz w:val="22"/>
           <w:szCs w:val="22"/>
         </w:rPr>
-        <w:t>P = (#</w:t>
-      </w:r>
-      <w:proofErr w:type="spellStart"/>
-      <w:r>
-        <w:rPr>
-          <w:rFonts w:asciiTheme="minorHAnsi" w:hAnsiTheme="minorHAnsi"/>
-          <w:sz w:val="22"/>
-          <w:szCs w:val="22"/>
-        </w:rPr>
-        <w:t>disamb</w:t>
-      </w:r>
-      <w:proofErr w:type="spellEnd"/>
-      <w:r>
-        <w:rPr>
-          <w:rFonts w:asciiTheme="minorHAnsi" w:hAnsiTheme="minorHAnsi"/>
-          <w:sz w:val="22"/>
-          <w:szCs w:val="22"/>
-        </w:rPr>
-        <w:t>. which are locations)</w:t>
-      </w:r>
-      <w:proofErr w:type="gramStart"/>
-      <w:r>
-        <w:rPr>
-          <w:rFonts w:asciiTheme="minorHAnsi" w:hAnsiTheme="minorHAnsi"/>
-          <w:sz w:val="22"/>
-          <w:szCs w:val="22"/>
-        </w:rPr>
-        <w:t>/(</w:t>
-      </w:r>
-      <w:proofErr w:type="gramEnd"/>
-      <w:r>
-        <w:rPr>
-          <w:rFonts w:asciiTheme="minorHAnsi" w:hAnsiTheme="minorHAnsi"/>
-          <w:sz w:val="22"/>
-          <w:szCs w:val="22"/>
-        </w:rPr>
-        <w:t xml:space="preserve">Total # of </w:t>
-      </w:r>
-      <w:proofErr w:type="spellStart"/>
-      <w:r>
-        <w:rPr>
-          <w:rFonts w:asciiTheme="minorHAnsi" w:hAnsiTheme="minorHAnsi"/>
-          <w:sz w:val="22"/>
-          <w:szCs w:val="22"/>
-        </w:rPr>
-        <w:t>disamb</w:t>
-      </w:r>
-      <w:proofErr w:type="spellEnd"/>
-      <w:r>
-        <w:rPr>
-          <w:rFonts w:asciiTheme="minorHAnsi" w:hAnsiTheme="minorHAnsi"/>
-          <w:sz w:val="22"/>
-          <w:szCs w:val="22"/>
-        </w:rPr>
-        <w:t>.)</w:t>
+        <w:t>P = (#disamb. which are locations)/(Total # of disamb.)</w:t>
       </w:r>
     </w:p>
     <w:p>
@@ -7674,35 +6863,7 @@
           <w:sz w:val="22"/>
           <w:szCs w:val="22"/>
         </w:rPr>
-        <w:t>To resolve the correct Label from the list of disambiguates, the script selects the location with the highest population. For example 'Bluefield' has 3 disambiguates, which are all locations. The selected label is '</w:t>
-      </w:r>
-      <w:proofErr w:type="spellStart"/>
-      <w:r>
-        <w:rPr>
-          <w:rFonts w:asciiTheme="minorHAnsi" w:hAnsiTheme="minorHAnsi"/>
-          <w:sz w:val="22"/>
-          <w:szCs w:val="22"/>
-        </w:rPr>
-        <w:t>B</w:t>
-      </w:r>
-      <w:bookmarkStart w:id="8" w:name="_GoBack"/>
-      <w:bookmarkEnd w:id="8"/>
-      <w:r>
-        <w:rPr>
-          <w:rFonts w:asciiTheme="minorHAnsi" w:hAnsiTheme="minorHAnsi"/>
-          <w:sz w:val="22"/>
-          <w:szCs w:val="22"/>
-        </w:rPr>
-        <w:t>luefields</w:t>
-      </w:r>
-      <w:proofErr w:type="spellEnd"/>
-      <w:r>
-        <w:rPr>
-          <w:rFonts w:asciiTheme="minorHAnsi" w:hAnsiTheme="minorHAnsi"/>
-          <w:sz w:val="22"/>
-          <w:szCs w:val="22"/>
-        </w:rPr>
-        <w:t>, Nicaragua' as it has higher population than the other two.</w:t>
+        <w:t>To resolve the correct Label from the list of disambiguates, the script selects the location with the highest population. For example 'Bluefield' has 3 disambiguates, which are all locations. The selected label is 'Bluefields, Nicaragua' as it has higher population than the other two.</w:t>
       </w:r>
     </w:p>
     <w:sectPr>
@@ -7777,7 +6938,7 @@
         <w:noProof/>
         <w:sz w:val="18"/>
       </w:rPr>
-      <w:t>6</w:t>
+      <w:t>2</w:t>
     </w:r>
     <w:r>
       <w:rPr>
@@ -10061,7 +9222,7 @@
 </file>
 
 <file path=customXml/itemProps1.xml><?xml version="1.0" encoding="utf-8"?>
-<ds:datastoreItem xmlns:ds="http://schemas.openxmlformats.org/officeDocument/2006/customXml" ds:itemID="{A98BB07E-E09D-430A-8FB4-A23599335A72}">
+<ds:datastoreItem xmlns:ds="http://schemas.openxmlformats.org/officeDocument/2006/customXml" ds:itemID="{1456E69A-2C5A-45B4-9CE0-53CB89C40E44}">
   <ds:schemaRefs>
     <ds:schemaRef ds:uri="http://schemas.openxmlformats.org/officeDocument/2006/bibliography"/>
   </ds:schemaRefs>

</xml_diff>